<commit_message>
Add docx to gitignore
</commit_message>
<xml_diff>
--- a/Rapport_Projektaufgabe_3.docx
+++ b/Rapport_Projektaufgabe_3.docx
@@ -1,6 +1,6 @@
 
 <file path=word/document.xml><?xml version="1.0" encoding="utf-8"?>
-<w:document xmlns:wpc="http://schemas.microsoft.com/office/word/2010/wordprocessingCanvas" xmlns:cx="http://schemas.microsoft.com/office/drawing/2014/chartex" xmlns:cx1="http://schemas.microsoft.com/office/drawing/2015/9/8/chartex" xmlns:cx2="http://schemas.microsoft.com/office/drawing/2015/10/21/chartex" xmlns:cx3="http://schemas.microsoft.com/office/drawing/2016/5/9/chartex" xmlns:cx4="http://schemas.microsoft.com/office/drawing/2016/5/10/chartex" xmlns:cx5="http://schemas.microsoft.com/office/drawing/2016/5/11/chartex" xmlns:cx6="http://schemas.microsoft.com/office/drawing/2016/5/12/chartex" xmlns:cx7="http://schemas.microsoft.com/office/drawing/2016/5/13/chartex" xmlns:cx8="http://schemas.microsoft.com/office/drawing/2016/5/14/chartex" xmlns:mc="http://schemas.openxmlformats.org/markup-compatibility/2006" xmlns:aink="http://schemas.microsoft.com/office/drawing/2016/ink" xmlns:am3d="http://schemas.microsoft.com/office/drawing/2017/model3d" xmlns:o="urn:schemas-microsoft-com:office:office" xmlns:r="http://schemas.openxmlformats.org/officeDocument/2006/relationships" xmlns:m="http://schemas.openxmlformats.org/officeDocument/2006/math" xmlns:v="urn:schemas-microsoft-com:vml" xmlns:wp14="http://schemas.microsoft.com/office/word/2010/wordprocessingDrawing" xmlns:wp="http://schemas.openxmlformats.org/drawingml/2006/wordprocessingDrawing" xmlns:w10="urn:schemas-microsoft-com:office:word" xmlns:w="http://schemas.openxmlformats.org/wordprocessingml/2006/main" xmlns:w14="http://schemas.microsoft.com/office/word/2010/wordml" xmlns:w15="http://schemas.microsoft.com/office/word/2012/wordml" xmlns:w16cid="http://schemas.microsoft.com/office/word/2016/wordml/cid" xmlns:w16se="http://schemas.microsoft.com/office/word/2015/wordml/symex" xmlns:wpg="http://schemas.microsoft.com/office/word/2010/wordprocessingGroup" xmlns:wpi="http://schemas.microsoft.com/office/word/2010/wordprocessingInk" xmlns:wne="http://schemas.microsoft.com/office/word/2006/wordml" xmlns:wps="http://schemas.microsoft.com/office/word/2010/wordprocessingShape" mc:Ignorable="w14 w15 w16se w16cid wp14">
+<w:document xmlns:wpc="http://schemas.microsoft.com/office/word/2010/wordprocessingCanvas" xmlns:mc="http://schemas.openxmlformats.org/markup-compatibility/2006" xmlns:o="urn:schemas-microsoft-com:office:office" xmlns:r="http://schemas.openxmlformats.org/officeDocument/2006/relationships" xmlns:m="http://schemas.openxmlformats.org/officeDocument/2006/math" xmlns:v="urn:schemas-microsoft-com:vml" xmlns:wp14="http://schemas.microsoft.com/office/word/2010/wordprocessingDrawing" xmlns:wp="http://schemas.openxmlformats.org/drawingml/2006/wordprocessingDrawing" xmlns:w10="urn:schemas-microsoft-com:office:word" xmlns:w="http://schemas.openxmlformats.org/wordprocessingml/2006/main" xmlns:w14="http://schemas.microsoft.com/office/word/2010/wordml" xmlns:w15="http://schemas.microsoft.com/office/word/2012/wordml" xmlns:wpg="http://schemas.microsoft.com/office/word/2010/wordprocessingGroup" xmlns:wpi="http://schemas.microsoft.com/office/word/2010/wordprocessingInk" xmlns:wne="http://schemas.microsoft.com/office/word/2006/wordml" xmlns:wps="http://schemas.microsoft.com/office/word/2010/wordprocessingShape" mc:Ignorable="w14 w15 wp14">
   <w:body>
     <w:tbl>
       <w:tblPr>
@@ -22,7 +22,7 @@
           </w:tcPr>
           <w:p>
             <w:pPr>
-              <w:pStyle w:val="KeinLeerraum"/>
+              <w:pStyle w:val="Sansinterligne"/>
               <w:jc w:val="right"/>
               <w:rPr>
                 <w:rFonts w:asciiTheme="majorHAnsi" w:eastAsiaTheme="majorEastAsia" w:hAnsiTheme="majorHAnsi" w:cstheme="majorBidi"/>
@@ -32,6 +32,7 @@
             <w:r>
               <w:rPr>
                 <w:noProof/>
+                <w:lang w:val="fr-FR" w:eastAsia="fr-FR"/>
               </w:rPr>
               <w:drawing>
                 <wp:anchor distT="0" distB="0" distL="114300" distR="114300" simplePos="0" relativeHeight="251658240" behindDoc="1" locked="0" layoutInCell="1" allowOverlap="1" wp14:anchorId="54DBC703" wp14:editId="6D1D6655">
@@ -92,6 +93,7 @@
             <w:r>
               <w:rPr>
                 <w:noProof/>
+                <w:lang w:val="fr-FR" w:eastAsia="fr-FR"/>
               </w:rPr>
               <w:drawing>
                 <wp:anchor distT="0" distB="0" distL="114300" distR="114300" simplePos="0" relativeHeight="251660288" behindDoc="1" locked="0" layoutInCell="1" allowOverlap="1" wp14:anchorId="35C24DC3" wp14:editId="59C7BBA1">
@@ -199,7 +201,7 @@
               </w:tcPr>
               <w:p>
                 <w:pPr>
-                  <w:pStyle w:val="KeinLeerraum"/>
+                  <w:pStyle w:val="Sansinterligne"/>
                   <w:jc w:val="center"/>
                   <w:rPr>
                     <w:rFonts w:asciiTheme="majorHAnsi" w:eastAsiaTheme="majorEastAsia" w:hAnsiTheme="majorHAnsi" w:cstheme="majorBidi"/>
@@ -260,7 +262,7 @@
               </w:tcPr>
               <w:p>
                 <w:pPr>
-                  <w:pStyle w:val="KeinLeerraum"/>
+                  <w:pStyle w:val="Sansinterligne"/>
                   <w:jc w:val="center"/>
                   <w:rPr>
                     <w:rFonts w:asciiTheme="majorHAnsi" w:eastAsiaTheme="majorEastAsia" w:hAnsiTheme="majorHAnsi" w:cstheme="majorBidi"/>
@@ -276,7 +278,6 @@
                   </w:rPr>
                   <w:t>Dokumentation zu „</w:t>
                 </w:r>
-                <w:proofErr w:type="spellStart"/>
                 <w:r>
                   <w:rPr>
                     <w:rFonts w:asciiTheme="majorHAnsi" w:eastAsiaTheme="majorEastAsia" w:hAnsiTheme="majorHAnsi" w:cstheme="majorBidi"/>
@@ -285,7 +286,6 @@
                   </w:rPr>
                   <w:t>Testbench</w:t>
                 </w:r>
-                <w:proofErr w:type="spellEnd"/>
                 <w:r>
                   <w:rPr>
                     <w:rFonts w:asciiTheme="majorHAnsi" w:eastAsiaTheme="majorEastAsia" w:hAnsiTheme="majorHAnsi" w:cstheme="majorBidi"/>
@@ -311,7 +311,7 @@
           </w:tcPr>
           <w:p>
             <w:pPr>
-              <w:pStyle w:val="KeinLeerraum"/>
+              <w:pStyle w:val="Sansinterligne"/>
               <w:jc w:val="center"/>
             </w:pPr>
           </w:p>
@@ -329,7 +329,7 @@
           </w:tcPr>
           <w:p>
             <w:pPr>
-              <w:pStyle w:val="KeinLeerraum"/>
+              <w:pStyle w:val="Sansinterligne"/>
               <w:jc w:val="center"/>
               <w:rPr>
                 <w:b/>
@@ -351,7 +351,7 @@
           </w:tcPr>
           <w:p>
             <w:pPr>
-              <w:pStyle w:val="KeinLeerraum"/>
+              <w:pStyle w:val="Sansinterligne"/>
               <w:jc w:val="center"/>
               <w:rPr>
                 <w:b/>
@@ -361,6 +361,7 @@
             <w:r>
               <w:rPr>
                 <w:noProof/>
+                <w:lang w:val="fr-FR" w:eastAsia="fr-FR"/>
               </w:rPr>
               <w:drawing>
                 <wp:inline distT="0" distB="0" distL="0" distR="0" wp14:anchorId="534AB1E8" wp14:editId="7397EBB8">
@@ -406,9 +407,10 @@
       <w:r>
         <w:rPr>
           <w:noProof/>
+          <w:lang w:val="fr-FR" w:eastAsia="fr-FR"/>
         </w:rPr>
         <mc:AlternateContent>
-          <mc:Choice Requires="aink">
+          <mc:Choice xmlns:w16se="http://schemas.microsoft.com/office/word/2015/wordml/symex" xmlns:w16cid="http://schemas.microsoft.com/office/word/2016/wordml/cid" xmlns:am3d="http://schemas.microsoft.com/office/drawing/2017/model3d" xmlns:aink="http://schemas.microsoft.com/office/drawing/2016/ink" xmlns:cx8="http://schemas.microsoft.com/office/drawing/2016/5/14/chartex" xmlns:cx7="http://schemas.microsoft.com/office/drawing/2016/5/13/chartex" xmlns:cx6="http://schemas.microsoft.com/office/drawing/2016/5/12/chartex" xmlns:cx5="http://schemas.microsoft.com/office/drawing/2016/5/11/chartex" xmlns:cx4="http://schemas.microsoft.com/office/drawing/2016/5/10/chartex" xmlns:cx3="http://schemas.microsoft.com/office/drawing/2016/5/9/chartex" xmlns:cx2="http://schemas.microsoft.com/office/drawing/2015/10/21/chartex" xmlns:cx1="http://schemas.microsoft.com/office/drawing/2015/9/8/chartex" xmlns:cx="http://schemas.microsoft.com/office/drawing/2014/chartex" Requires="aink">
             <w:drawing>
               <wp:anchor distT="0" distB="0" distL="114300" distR="114300" simplePos="0" relativeHeight="251663360" behindDoc="0" locked="0" layoutInCell="1" allowOverlap="1" wp14:anchorId="15777BA4" wp14:editId="247DDD3C">
                 <wp:simplePos x="0" y="0"/>
@@ -502,7 +504,7 @@
           </w:tcPr>
           <w:p>
             <w:pPr>
-              <w:pStyle w:val="KeinLeerraum"/>
+              <w:pStyle w:val="Sansinterligne"/>
             </w:pPr>
           </w:p>
         </w:tc>
@@ -512,9 +514,10 @@
       <w:r>
         <w:rPr>
           <w:noProof/>
+          <w:lang w:val="fr-FR" w:eastAsia="fr-FR"/>
         </w:rPr>
         <mc:AlternateContent>
-          <mc:Choice Requires="aink">
+          <mc:Choice xmlns:w16se="http://schemas.microsoft.com/office/word/2015/wordml/symex" xmlns:w16cid="http://schemas.microsoft.com/office/word/2016/wordml/cid" xmlns:am3d="http://schemas.microsoft.com/office/drawing/2017/model3d" xmlns:aink="http://schemas.microsoft.com/office/drawing/2016/ink" xmlns:cx8="http://schemas.microsoft.com/office/drawing/2016/5/14/chartex" xmlns:cx7="http://schemas.microsoft.com/office/drawing/2016/5/13/chartex" xmlns:cx6="http://schemas.microsoft.com/office/drawing/2016/5/12/chartex" xmlns:cx5="http://schemas.microsoft.com/office/drawing/2016/5/11/chartex" xmlns:cx4="http://schemas.microsoft.com/office/drawing/2016/5/10/chartex" xmlns:cx3="http://schemas.microsoft.com/office/drawing/2016/5/9/chartex" xmlns:cx2="http://schemas.microsoft.com/office/drawing/2015/10/21/chartex" xmlns:cx1="http://schemas.microsoft.com/office/drawing/2015/9/8/chartex" xmlns:cx="http://schemas.microsoft.com/office/drawing/2014/chartex" Requires="aink">
             <w:drawing>
               <wp:anchor distT="0" distB="0" distL="114300" distR="114300" simplePos="0" relativeHeight="251666432" behindDoc="0" locked="0" layoutInCell="1" allowOverlap="1" wp14:anchorId="292BDE02" wp14:editId="3CAF765E">
                 <wp:simplePos x="0" y="0"/>
@@ -595,10 +598,10 @@
       <w:r>
         <w:rPr>
           <w:noProof/>
-          <w:lang w:eastAsia="de-DE"/>
+          <w:lang w:val="fr-FR" w:eastAsia="fr-FR"/>
         </w:rPr>
         <mc:AlternateContent>
-          <mc:Choice Requires="aink">
+          <mc:Choice xmlns:w16se="http://schemas.microsoft.com/office/word/2015/wordml/symex" xmlns:w16cid="http://schemas.microsoft.com/office/word/2016/wordml/cid" xmlns:am3d="http://schemas.microsoft.com/office/drawing/2017/model3d" xmlns:aink="http://schemas.microsoft.com/office/drawing/2016/ink" xmlns:cx8="http://schemas.microsoft.com/office/drawing/2016/5/14/chartex" xmlns:cx7="http://schemas.microsoft.com/office/drawing/2016/5/13/chartex" xmlns:cx6="http://schemas.microsoft.com/office/drawing/2016/5/12/chartex" xmlns:cx5="http://schemas.microsoft.com/office/drawing/2016/5/11/chartex" xmlns:cx4="http://schemas.microsoft.com/office/drawing/2016/5/10/chartex" xmlns:cx3="http://schemas.microsoft.com/office/drawing/2016/5/9/chartex" xmlns:cx2="http://schemas.microsoft.com/office/drawing/2015/10/21/chartex" xmlns:cx1="http://schemas.microsoft.com/office/drawing/2015/9/8/chartex" xmlns:cx="http://schemas.microsoft.com/office/drawing/2014/chartex" Requires="aink">
             <w:drawing>
               <wp:anchor distT="0" distB="0" distL="114300" distR="114300" simplePos="0" relativeHeight="251667456" behindDoc="0" locked="0" layoutInCell="1" allowOverlap="1" wp14:anchorId="51803AED" wp14:editId="293BE1A1">
                 <wp:simplePos x="0" y="0"/>
@@ -677,7 +680,7 @@
       <w:r>
         <w:rPr>
           <w:noProof/>
-          <w:lang w:eastAsia="de-DE"/>
+          <w:lang w:val="fr-FR" w:eastAsia="fr-FR"/>
         </w:rPr>
         <mc:AlternateContent>
           <mc:Choice Requires="wps">
@@ -785,7 +788,7 @@
               </wp:anchor>
             </w:drawing>
           </mc:Choice>
-          <mc:Fallback>
+          <mc:Fallback xmlns:w16se="http://schemas.microsoft.com/office/word/2015/wordml/symex" xmlns:w16cid="http://schemas.microsoft.com/office/word/2016/wordml/cid" xmlns:am3d="http://schemas.microsoft.com/office/drawing/2017/model3d" xmlns:aink="http://schemas.microsoft.com/office/drawing/2016/ink" xmlns:cx8="http://schemas.microsoft.com/office/drawing/2016/5/14/chartex" xmlns:cx7="http://schemas.microsoft.com/office/drawing/2016/5/13/chartex" xmlns:cx6="http://schemas.microsoft.com/office/drawing/2016/5/12/chartex" xmlns:cx5="http://schemas.microsoft.com/office/drawing/2016/5/11/chartex" xmlns:cx4="http://schemas.microsoft.com/office/drawing/2016/5/10/chartex" xmlns:cx3="http://schemas.microsoft.com/office/drawing/2016/5/9/chartex" xmlns:cx2="http://schemas.microsoft.com/office/drawing/2015/10/21/chartex" xmlns:cx1="http://schemas.microsoft.com/office/drawing/2015/9/8/chartex" xmlns:cx="http://schemas.microsoft.com/office/drawing/2014/chartex">
             <w:pict>
               <v:shapetype w14:anchorId="613744EE" id="_x0000_t202" coordsize="21600,21600" o:spt="202" path="m,l,21600r21600,l21600,xe">
                 <v:stroke joinstyle="miter"/>
@@ -877,7 +880,7 @@
       <w:sdtContent>
         <w:p>
           <w:pPr>
-            <w:pStyle w:val="Inhaltsverzeichnisberschrift"/>
+            <w:pStyle w:val="En-ttedetabledesmatires"/>
           </w:pPr>
           <w:r>
             <w:t>Inhaltsverzeichnis</w:t>
@@ -885,7 +888,7 @@
         </w:p>
         <w:p>
           <w:pPr>
-            <w:pStyle w:val="Verzeichnis1"/>
+            <w:pStyle w:val="TM1"/>
             <w:tabs>
               <w:tab w:val="right" w:leader="dot" w:pos="9062"/>
             </w:tabs>
@@ -906,7 +909,7 @@
           <w:hyperlink w:anchor="_Toc501634056" w:history="1">
             <w:r>
               <w:rPr>
-                <w:rStyle w:val="Hyperlink"/>
+                <w:rStyle w:val="Lienhypertexte"/>
                 <w:noProof/>
               </w:rPr>
               <w:t>1 Einführung</w:t>
@@ -963,7 +966,7 @@
         </w:p>
         <w:p>
           <w:pPr>
-            <w:pStyle w:val="Verzeichnis1"/>
+            <w:pStyle w:val="TM1"/>
             <w:tabs>
               <w:tab w:val="right" w:leader="dot" w:pos="9062"/>
             </w:tabs>
@@ -975,7 +978,7 @@
           <w:hyperlink w:anchor="_Toc501634057" w:history="1">
             <w:r>
               <w:rPr>
-                <w:rStyle w:val="Hyperlink"/>
+                <w:rStyle w:val="Lienhypertexte"/>
                 <w:noProof/>
               </w:rPr>
               <w:t>2 Aufgabenstellung</w:t>
@@ -1032,7 +1035,7 @@
         </w:p>
         <w:p>
           <w:pPr>
-            <w:pStyle w:val="Verzeichnis2"/>
+            <w:pStyle w:val="TM2"/>
             <w:tabs>
               <w:tab w:val="right" w:leader="dot" w:pos="9062"/>
             </w:tabs>
@@ -1044,7 +1047,7 @@
           <w:hyperlink w:anchor="_Toc501634058" w:history="1">
             <w:r>
               <w:rPr>
-                <w:rStyle w:val="Hyperlink"/>
+                <w:rStyle w:val="Lienhypertexte"/>
                 <w:noProof/>
               </w:rPr>
               <w:t>2.1 Bedienung</w:t>
@@ -1101,7 +1104,7 @@
         </w:p>
         <w:p>
           <w:pPr>
-            <w:pStyle w:val="Verzeichnis2"/>
+            <w:pStyle w:val="TM2"/>
             <w:tabs>
               <w:tab w:val="right" w:leader="dot" w:pos="9062"/>
             </w:tabs>
@@ -1113,7 +1116,7 @@
           <w:hyperlink w:anchor="_Toc501634059" w:history="1">
             <w:r>
               <w:rPr>
-                <w:rStyle w:val="Hyperlink"/>
+                <w:rStyle w:val="Lienhypertexte"/>
                 <w:noProof/>
               </w:rPr>
               <w:t>2.2 Programmablauf / Programmstruktur</w:t>
@@ -1170,7 +1173,7 @@
         </w:p>
         <w:p>
           <w:pPr>
-            <w:pStyle w:val="Verzeichnis1"/>
+            <w:pStyle w:val="TM1"/>
             <w:tabs>
               <w:tab w:val="right" w:leader="dot" w:pos="9062"/>
             </w:tabs>
@@ -1182,7 +1185,7 @@
           <w:hyperlink w:anchor="_Toc501634060" w:history="1">
             <w:r>
               <w:rPr>
-                <w:rStyle w:val="Hyperlink"/>
+                <w:rStyle w:val="Lienhypertexte"/>
                 <w:noProof/>
               </w:rPr>
               <w:t>3 Entwurf der Schaltung</w:t>
@@ -1239,7 +1242,7 @@
         </w:p>
         <w:p>
           <w:pPr>
-            <w:pStyle w:val="Verzeichnis2"/>
+            <w:pStyle w:val="TM2"/>
             <w:tabs>
               <w:tab w:val="right" w:leader="dot" w:pos="9062"/>
             </w:tabs>
@@ -1251,7 +1254,7 @@
           <w:hyperlink w:anchor="_Toc501634061" w:history="1">
             <w:r>
               <w:rPr>
-                <w:rStyle w:val="Hyperlink"/>
+                <w:rStyle w:val="Lienhypertexte"/>
                 <w:noProof/>
               </w:rPr>
               <w:t>3.1 Gesamtsystem</w:t>
@@ -1308,7 +1311,7 @@
         </w:p>
         <w:p>
           <w:pPr>
-            <w:pStyle w:val="Verzeichnis2"/>
+            <w:pStyle w:val="TM2"/>
             <w:tabs>
               <w:tab w:val="right" w:leader="dot" w:pos="9062"/>
             </w:tabs>
@@ -1320,7 +1323,7 @@
           <w:hyperlink w:anchor="_Toc501634062" w:history="1">
             <w:r>
               <w:rPr>
-                <w:rStyle w:val="Hyperlink"/>
+                <w:rStyle w:val="Lienhypertexte"/>
                 <w:noProof/>
               </w:rPr>
               <w:t>3.2 Teilsysteme</w:t>
@@ -1377,7 +1380,7 @@
         </w:p>
         <w:p>
           <w:pPr>
-            <w:pStyle w:val="Verzeichnis3"/>
+            <w:pStyle w:val="TM3"/>
             <w:tabs>
               <w:tab w:val="right" w:leader="dot" w:pos="9062"/>
             </w:tabs>
@@ -1389,7 +1392,7 @@
           <w:hyperlink w:anchor="_Toc501634063" w:history="1">
             <w:r>
               <w:rPr>
-                <w:rStyle w:val="Hyperlink"/>
+                <w:rStyle w:val="Lienhypertexte"/>
                 <w:noProof/>
               </w:rPr>
               <w:t>3.2.1 DetectFallingEdge</w:t>
@@ -1446,7 +1449,7 @@
         </w:p>
         <w:p>
           <w:pPr>
-            <w:pStyle w:val="Verzeichnis3"/>
+            <w:pStyle w:val="TM3"/>
             <w:tabs>
               <w:tab w:val="right" w:leader="dot" w:pos="9062"/>
             </w:tabs>
@@ -1458,7 +1461,7 @@
           <w:hyperlink w:anchor="_Toc501634064" w:history="1">
             <w:r>
               <w:rPr>
-                <w:rStyle w:val="Hyperlink"/>
+                <w:rStyle w:val="Lienhypertexte"/>
                 <w:noProof/>
               </w:rPr>
               <w:t>3.2.2 Clock Divider</w:t>
@@ -1515,7 +1518,7 @@
         </w:p>
         <w:p>
           <w:pPr>
-            <w:pStyle w:val="Verzeichnis3"/>
+            <w:pStyle w:val="TM3"/>
             <w:tabs>
               <w:tab w:val="right" w:leader="dot" w:pos="9062"/>
             </w:tabs>
@@ -1527,7 +1530,7 @@
           <w:hyperlink w:anchor="_Toc501634065" w:history="1">
             <w:r>
               <w:rPr>
-                <w:rStyle w:val="Hyperlink"/>
+                <w:rStyle w:val="Lienhypertexte"/>
                 <w:noProof/>
               </w:rPr>
               <w:t>3.2.3 Buzzer</w:t>
@@ -1584,7 +1587,7 @@
         </w:p>
         <w:p>
           <w:pPr>
-            <w:pStyle w:val="Verzeichnis3"/>
+            <w:pStyle w:val="TM3"/>
             <w:tabs>
               <w:tab w:val="right" w:leader="dot" w:pos="9062"/>
             </w:tabs>
@@ -1596,7 +1599,7 @@
           <w:hyperlink w:anchor="_Toc501634066" w:history="1">
             <w:r>
               <w:rPr>
-                <w:rStyle w:val="Hyperlink"/>
+                <w:rStyle w:val="Lienhypertexte"/>
                 <w:noProof/>
               </w:rPr>
               <w:t>3.2.4 ConvertIntToBCD</w:t>
@@ -1653,7 +1656,7 @@
         </w:p>
         <w:p>
           <w:pPr>
-            <w:pStyle w:val="Verzeichnis3"/>
+            <w:pStyle w:val="TM3"/>
             <w:tabs>
               <w:tab w:val="right" w:leader="dot" w:pos="9062"/>
             </w:tabs>
@@ -1665,7 +1668,7 @@
           <w:hyperlink w:anchor="_Toc501634067" w:history="1">
             <w:r>
               <w:rPr>
-                <w:rStyle w:val="Hyperlink"/>
+                <w:rStyle w:val="Lienhypertexte"/>
                 <w:noProof/>
               </w:rPr>
               <w:t>3.2.5 StateMachine</w:t>
@@ -1722,7 +1725,7 @@
         </w:p>
         <w:p>
           <w:pPr>
-            <w:pStyle w:val="Verzeichnis3"/>
+            <w:pStyle w:val="TM3"/>
             <w:tabs>
               <w:tab w:val="right" w:leader="dot" w:pos="9062"/>
             </w:tabs>
@@ -1734,7 +1737,7 @@
           <w:hyperlink w:anchor="_Toc501634068" w:history="1">
             <w:r>
               <w:rPr>
-                <w:rStyle w:val="Hyperlink"/>
+                <w:rStyle w:val="Lienhypertexte"/>
                 <w:noProof/>
               </w:rPr>
               <w:t>3.2.6 Counter</w:t>
@@ -1791,7 +1794,7 @@
         </w:p>
         <w:p>
           <w:pPr>
-            <w:pStyle w:val="Verzeichnis1"/>
+            <w:pStyle w:val="TM1"/>
             <w:tabs>
               <w:tab w:val="right" w:leader="dot" w:pos="9062"/>
             </w:tabs>
@@ -1803,7 +1806,7 @@
           <w:hyperlink w:anchor="_Toc501634069" w:history="1">
             <w:r>
               <w:rPr>
-                <w:rStyle w:val="Hyperlink"/>
+                <w:rStyle w:val="Lienhypertexte"/>
                 <w:noProof/>
               </w:rPr>
               <w:t>4 Simulation</w:t>
@@ -1860,7 +1863,7 @@
         </w:p>
         <w:p>
           <w:pPr>
-            <w:pStyle w:val="Verzeichnis2"/>
+            <w:pStyle w:val="TM2"/>
             <w:tabs>
               <w:tab w:val="right" w:leader="dot" w:pos="9062"/>
             </w:tabs>
@@ -1872,7 +1875,7 @@
           <w:hyperlink w:anchor="_Toc501634070" w:history="1">
             <w:r>
               <w:rPr>
-                <w:rStyle w:val="Hyperlink"/>
+                <w:rStyle w:val="Lienhypertexte"/>
                 <w:noProof/>
                 <w:lang w:val="en-US"/>
               </w:rPr>
@@ -1930,7 +1933,7 @@
         </w:p>
         <w:p>
           <w:pPr>
-            <w:pStyle w:val="Verzeichnis3"/>
+            <w:pStyle w:val="TM3"/>
             <w:tabs>
               <w:tab w:val="right" w:leader="dot" w:pos="9062"/>
             </w:tabs>
@@ -1942,7 +1945,7 @@
           <w:hyperlink w:anchor="_Toc501634071" w:history="1">
             <w:r>
               <w:rPr>
-                <w:rStyle w:val="Hyperlink"/>
+                <w:rStyle w:val="Lienhypertexte"/>
                 <w:noProof/>
                 <w:lang w:val="en-US"/>
               </w:rPr>
@@ -2000,7 +2003,7 @@
         </w:p>
         <w:p>
           <w:pPr>
-            <w:pStyle w:val="Verzeichnis3"/>
+            <w:pStyle w:val="TM3"/>
             <w:tabs>
               <w:tab w:val="right" w:leader="dot" w:pos="9062"/>
             </w:tabs>
@@ -2012,7 +2015,7 @@
           <w:hyperlink w:anchor="_Toc501634072" w:history="1">
             <w:r>
               <w:rPr>
-                <w:rStyle w:val="Hyperlink"/>
+                <w:rStyle w:val="Lienhypertexte"/>
                 <w:noProof/>
                 <w:lang w:val="en-US"/>
               </w:rPr>
@@ -2020,7 +2023,7 @@
             </w:r>
             <w:r>
               <w:rPr>
-                <w:rStyle w:val="Hyperlink"/>
+                <w:rStyle w:val="Lienhypertexte"/>
                 <w:noProof/>
               </w:rPr>
               <w:t>Clock divider</w:t>
@@ -2077,7 +2080,7 @@
         </w:p>
         <w:p>
           <w:pPr>
-            <w:pStyle w:val="Verzeichnis3"/>
+            <w:pStyle w:val="TM3"/>
             <w:tabs>
               <w:tab w:val="right" w:leader="dot" w:pos="9062"/>
             </w:tabs>
@@ -2089,7 +2092,7 @@
           <w:hyperlink w:anchor="_Toc501634073" w:history="1">
             <w:r>
               <w:rPr>
-                <w:rStyle w:val="Hyperlink"/>
+                <w:rStyle w:val="Lienhypertexte"/>
                 <w:noProof/>
               </w:rPr>
               <w:t>4.1.3 Buzzer</w:t>
@@ -2146,7 +2149,7 @@
         </w:p>
         <w:p>
           <w:pPr>
-            <w:pStyle w:val="Verzeichnis3"/>
+            <w:pStyle w:val="TM3"/>
             <w:tabs>
               <w:tab w:val="right" w:leader="dot" w:pos="9062"/>
             </w:tabs>
@@ -2158,7 +2161,7 @@
           <w:hyperlink w:anchor="_Toc501634074" w:history="1">
             <w:r>
               <w:rPr>
-                <w:rStyle w:val="Hyperlink"/>
+                <w:rStyle w:val="Lienhypertexte"/>
                 <w:noProof/>
                 <w:lang w:val="en-US"/>
               </w:rPr>
@@ -2216,7 +2219,7 @@
         </w:p>
         <w:p>
           <w:pPr>
-            <w:pStyle w:val="Verzeichnis3"/>
+            <w:pStyle w:val="TM3"/>
             <w:tabs>
               <w:tab w:val="right" w:leader="dot" w:pos="9062"/>
             </w:tabs>
@@ -2228,7 +2231,7 @@
           <w:hyperlink w:anchor="_Toc501634075" w:history="1">
             <w:r>
               <w:rPr>
-                <w:rStyle w:val="Hyperlink"/>
+                <w:rStyle w:val="Lienhypertexte"/>
                 <w:noProof/>
                 <w:lang w:val="en-US"/>
               </w:rPr>
@@ -2286,7 +2289,7 @@
         </w:p>
         <w:p>
           <w:pPr>
-            <w:pStyle w:val="Verzeichnis3"/>
+            <w:pStyle w:val="TM3"/>
             <w:tabs>
               <w:tab w:val="right" w:leader="dot" w:pos="9062"/>
             </w:tabs>
@@ -2298,7 +2301,7 @@
           <w:hyperlink w:anchor="_Toc501634076" w:history="1">
             <w:r>
               <w:rPr>
-                <w:rStyle w:val="Hyperlink"/>
+                <w:rStyle w:val="Lienhypertexte"/>
                 <w:noProof/>
               </w:rPr>
               <w:t>4.1.6 Counter</w:t>
@@ -2355,7 +2358,7 @@
         </w:p>
         <w:p>
           <w:pPr>
-            <w:pStyle w:val="Verzeichnis1"/>
+            <w:pStyle w:val="TM1"/>
             <w:tabs>
               <w:tab w:val="right" w:leader="dot" w:pos="9062"/>
             </w:tabs>
@@ -2367,7 +2370,7 @@
           <w:hyperlink w:anchor="_Toc501634077" w:history="1">
             <w:r>
               <w:rPr>
-                <w:rStyle w:val="Hyperlink"/>
+                <w:rStyle w:val="Lienhypertexte"/>
                 <w:noProof/>
               </w:rPr>
               <w:t>5 Inbetriebnahme Gesamtsystem / Fazit</w:t>
@@ -2440,7 +2443,7 @@
     </w:p>
     <w:p>
       <w:pPr>
-        <w:pStyle w:val="berschrift1"/>
+        <w:pStyle w:val="Titre1"/>
       </w:pPr>
       <w:bookmarkStart w:id="0" w:name="_Toc501634056"/>
       <w:r>
@@ -2460,15 +2463,7 @@
         <w:t xml:space="preserve">bereits in VHDL erstellte Module </w:t>
       </w:r>
       <w:r>
-        <w:t xml:space="preserve">mit einer </w:t>
-      </w:r>
-      <w:proofErr w:type="spellStart"/>
-      <w:r>
-        <w:t>Testbench</w:t>
-      </w:r>
-      <w:proofErr w:type="spellEnd"/>
-      <w:r>
-        <w:t xml:space="preserve"> auf ihre korrekte Funktion zu testen.</w:t>
+        <w:t>mit einer Testbench auf ihre korrekte Funktion zu testen.</w:t>
       </w:r>
     </w:p>
     <w:p/>
@@ -2476,6 +2471,7 @@
       <w:r>
         <w:rPr>
           <w:noProof/>
+          <w:lang w:val="fr-FR" w:eastAsia="fr-FR"/>
         </w:rPr>
         <w:drawing>
           <wp:inline distT="0" distB="0" distL="0" distR="0" wp14:anchorId="1E4276D3" wp14:editId="672C496C">
@@ -2545,7 +2541,7 @@
     </w:p>
     <w:p>
       <w:pPr>
-        <w:pStyle w:val="berschrift1"/>
+        <w:pStyle w:val="Titre1"/>
       </w:pPr>
       <w:bookmarkStart w:id="1" w:name="_Toc501634057"/>
       <w:r>
@@ -2559,15 +2555,7 @@
     </w:p>
     <w:p>
       <w:r>
-        <w:t xml:space="preserve">Im ersten Teil sollen vier </w:t>
-      </w:r>
-      <w:proofErr w:type="spellStart"/>
-      <w:r>
-        <w:t>Testbenches</w:t>
-      </w:r>
-      <w:proofErr w:type="spellEnd"/>
-      <w:r>
-        <w:t xml:space="preserve"> </w:t>
+        <w:t xml:space="preserve">Im ersten Teil sollen vier Testbenches </w:t>
       </w:r>
       <w:r>
         <w:t>geschrieben</w:t>
@@ -2578,31 +2566,15 @@
     </w:p>
     <w:p>
       <w:r>
-        <w:t xml:space="preserve">In einem zweiten Teil soll schließlich eine große </w:t>
-      </w:r>
-      <w:proofErr w:type="spellStart"/>
-      <w:r>
-        <w:t>Testbench</w:t>
-      </w:r>
-      <w:proofErr w:type="spellEnd"/>
-      <w:r>
-        <w:t xml:space="preserve"> geschrieben werden, welche </w:t>
-      </w:r>
-      <w:r>
-        <w:t xml:space="preserve">den kompletten </w:t>
-      </w:r>
-      <w:proofErr w:type="spellStart"/>
-      <w:r>
-        <w:t>Timer</w:t>
-      </w:r>
-      <w:proofErr w:type="spellEnd"/>
-      <w:r>
-        <w:t xml:space="preserve"> aus Projektaufgabe 2 testet.</w:t>
+        <w:t xml:space="preserve">In einem zweiten Teil soll schließlich eine große Testbench geschrieben werden, welche </w:t>
+      </w:r>
+      <w:r>
+        <w:t>den kompletten Timer aus Projektaufgabe 2 testet.</w:t>
       </w:r>
     </w:p>
     <w:p>
       <w:pPr>
-        <w:pStyle w:val="berschrift1"/>
+        <w:pStyle w:val="Titre1"/>
       </w:pPr>
       <w:bookmarkStart w:id="2" w:name="_Toc501634060"/>
       <w:r>
@@ -2612,15 +2584,13 @@
         <w:t xml:space="preserve">Entwurf der </w:t>
       </w:r>
       <w:bookmarkEnd w:id="2"/>
-      <w:proofErr w:type="spellStart"/>
       <w:r>
         <w:t>Testbenches</w:t>
       </w:r>
-      <w:proofErr w:type="spellEnd"/>
     </w:p>
     <w:p>
       <w:pPr>
-        <w:pStyle w:val="berschrift2"/>
+        <w:pStyle w:val="Titre2"/>
       </w:pPr>
       <w:r>
         <w:t>3.1 BCD-Decoder</w:t>
@@ -2628,15 +2598,7 @@
     </w:p>
     <w:p>
       <w:r>
-        <w:t xml:space="preserve">Die erste </w:t>
-      </w:r>
-      <w:proofErr w:type="spellStart"/>
-      <w:r>
-        <w:t>Testbench</w:t>
-      </w:r>
-      <w:proofErr w:type="spellEnd"/>
-      <w:r>
-        <w:t xml:space="preserve"> wird </w:t>
+        <w:t xml:space="preserve">Die erste Testbench wird </w:t>
       </w:r>
       <w:r>
         <w:t>den BCD zu 7-Segment Decoder auf seine funktionsweise prüfen.</w:t>
@@ -2650,37 +2612,13 @@
         <w:t>rein kombinatorisch</w:t>
       </w:r>
       <w:r>
-        <w:t xml:space="preserve"> arbeitet, muss man in dieser </w:t>
-      </w:r>
-      <w:proofErr w:type="spellStart"/>
-      <w:r>
-        <w:t>Testbench</w:t>
-      </w:r>
-      <w:proofErr w:type="spellEnd"/>
-      <w:r>
-        <w:t xml:space="preserve"> nicht mit einer </w:t>
+        <w:t xml:space="preserve"> arbeitet, muss man in dieser Testbench nicht mit einer </w:t>
       </w:r>
       <w:r>
         <w:t>Cl</w:t>
       </w:r>
       <w:r>
-        <w:t>ock arbeiten, sondern kann alles mit „</w:t>
-      </w:r>
-      <w:proofErr w:type="spellStart"/>
-      <w:r>
-        <w:t>Wait</w:t>
-      </w:r>
-      <w:proofErr w:type="spellEnd"/>
-      <w:r>
-        <w:t xml:space="preserve"> </w:t>
-      </w:r>
-      <w:proofErr w:type="spellStart"/>
-      <w:r>
-        <w:t>for</w:t>
-      </w:r>
-      <w:proofErr w:type="spellEnd"/>
-      <w:r>
-        <w:t xml:space="preserve"> xx time“ </w:t>
+        <w:t xml:space="preserve">ock arbeiten, sondern kann alles mit „Wait for xx time“ </w:t>
       </w:r>
       <w:r>
         <w:t>programmieren.</w:t>
@@ -2688,18 +2626,24 @@
     </w:p>
     <w:p>
       <w:r>
-        <w:t>Ablaufen wird der Test folgendermaßen:</w:t>
+        <w:t>Ablaufen wird der Tes</w:t>
+      </w:r>
+      <w:bookmarkStart w:id="3" w:name="_GoBack"/>
+      <w:bookmarkEnd w:id="3"/>
+      <w:r>
+        <w:t>t folgendermaßen:</w:t>
       </w:r>
     </w:p>
     <w:p>
       <w:pPr>
-        <w:pStyle w:val="berschrift1"/>
+        <w:pStyle w:val="Titre1"/>
         <w:jc w:val="center"/>
       </w:pPr>
-      <w:bookmarkStart w:id="3" w:name="_Toc501634069"/>
+      <w:bookmarkStart w:id="4" w:name="_Toc501634069"/>
       <w:r>
         <w:rPr>
           <w:noProof/>
+          <w:lang w:val="fr-FR" w:eastAsia="fr-FR"/>
         </w:rPr>
         <w:drawing>
           <wp:inline distT="0" distB="0" distL="0" distR="0" wp14:anchorId="1DB0BD8A" wp14:editId="2ED870AE">
@@ -2741,15 +2685,7 @@
     <w:p/>
     <w:p>
       <w:r>
-        <w:t xml:space="preserve">Das Ergebnis der Simulation wird mithilfe von </w:t>
-      </w:r>
-      <w:proofErr w:type="spellStart"/>
-      <w:r>
-        <w:t>assert</w:t>
-      </w:r>
-      <w:proofErr w:type="spellEnd"/>
-      <w:r>
-        <w:t xml:space="preserve"> Befehlen im Simulationsfenster angezeigt</w:t>
+        <w:t>Das Ergebnis der Simulation wird mithilfe von assert Befehlen im Simulationsfenster angezeigt</w:t>
       </w:r>
       <w:r>
         <w:t>.</w:t>
@@ -2770,6 +2706,7 @@
       <w:r>
         <w:rPr>
           <w:noProof/>
+          <w:lang w:val="fr-FR" w:eastAsia="fr-FR"/>
         </w:rPr>
         <w:lastRenderedPageBreak/>
         <mc:AlternateContent>
@@ -3043,23 +2980,7 @@
                                 <w:rFonts w:ascii="Consolas" w:hAnsi="Consolas"/>
                                 <w:lang w:val="en-US"/>
                               </w:rPr>
-                              <w:t xml:space="preserve">#    Time: 320 </w:t>
-                            </w:r>
-                            <w:proofErr w:type="gramStart"/>
-                            <w:r>
-                              <w:rPr>
-                                <w:rFonts w:ascii="Consolas" w:hAnsi="Consolas"/>
-                                <w:lang w:val="en-US"/>
-                              </w:rPr>
-                              <w:t>ns  Iteration</w:t>
-                            </w:r>
-                            <w:proofErr w:type="gramEnd"/>
-                            <w:r>
-                              <w:rPr>
-                                <w:rFonts w:ascii="Consolas" w:hAnsi="Consolas"/>
-                                <w:lang w:val="en-US"/>
-                              </w:rPr>
-                              <w:t>: 0  Instance:</w:t>
+                              <w:t>#    Time: 320 ns  Iteration: 0  Instance:</w:t>
                             </w:r>
                             <w:r>
                               <w:rPr>
@@ -3073,17 +2994,8 @@
                                 <w:rFonts w:ascii="Consolas" w:hAnsi="Consolas"/>
                                 <w:lang w:val="en-US"/>
                               </w:rPr>
-                              <w:t>/</w:t>
+                              <w:t>/testbench_decoder</w:t>
                             </w:r>
-                            <w:proofErr w:type="spellStart"/>
-                            <w:r>
-                              <w:rPr>
-                                <w:rFonts w:ascii="Consolas" w:hAnsi="Consolas"/>
-                                <w:lang w:val="en-US"/>
-                              </w:rPr>
-                              <w:t>testbench_decoder</w:t>
-                            </w:r>
-                            <w:proofErr w:type="spellEnd"/>
                           </w:p>
                         </w:txbxContent>
                       </wps:txbx>
@@ -3096,7 +3008,7 @@
               </wp:inline>
             </w:drawing>
           </mc:Choice>
-          <mc:Fallback>
+          <mc:Fallback xmlns:w16se="http://schemas.microsoft.com/office/word/2015/wordml/symex" xmlns:w16cid="http://schemas.microsoft.com/office/word/2016/wordml/cid" xmlns:am3d="http://schemas.microsoft.com/office/drawing/2017/model3d" xmlns:aink="http://schemas.microsoft.com/office/drawing/2016/ink" xmlns:cx8="http://schemas.microsoft.com/office/drawing/2016/5/14/chartex" xmlns:cx7="http://schemas.microsoft.com/office/drawing/2016/5/13/chartex" xmlns:cx6="http://schemas.microsoft.com/office/drawing/2016/5/12/chartex" xmlns:cx5="http://schemas.microsoft.com/office/drawing/2016/5/11/chartex" xmlns:cx4="http://schemas.microsoft.com/office/drawing/2016/5/10/chartex" xmlns:cx3="http://schemas.microsoft.com/office/drawing/2016/5/9/chartex" xmlns:cx2="http://schemas.microsoft.com/office/drawing/2015/10/21/chartex" xmlns:cx1="http://schemas.microsoft.com/office/drawing/2015/9/8/chartex" xmlns:cx="http://schemas.microsoft.com/office/drawing/2014/chartex">
             <w:pict>
               <v:shape w14:anchorId="514045BC" id="Textfeld 2" o:spid="_x0000_s1027" type="#_x0000_t202" style="width:403.8pt;height:110.6pt;visibility:visible;mso-wrap-style:square;mso-left-percent:-10001;mso-top-percent:-10001;mso-position-horizontal:absolute;mso-position-horizontal-relative:char;mso-position-vertical:absolute;mso-position-vertical-relative:line;mso-left-percent:-10001;mso-top-percent:-10001;v-text-anchor:top" o:gfxdata="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">
                 <v:textbox style="mso-fit-shape-to-text:t">
@@ -3411,6 +3323,7 @@
       <w:r>
         <w:rPr>
           <w:noProof/>
+          <w:lang w:val="fr-FR" w:eastAsia="fr-FR"/>
         </w:rPr>
         <mc:AlternateContent>
           <mc:Choice Requires="wps">
@@ -3479,23 +3392,7 @@
                                 <w:rFonts w:ascii="Consolas" w:hAnsi="Consolas"/>
                                 <w:lang w:val="en-US"/>
                               </w:rPr>
-                              <w:t xml:space="preserve"># ** Error: Number </w:t>
-                            </w:r>
-                            <w:proofErr w:type="gramStart"/>
-                            <w:r>
-                              <w:rPr>
-                                <w:rFonts w:ascii="Consolas" w:hAnsi="Consolas"/>
-                                <w:lang w:val="en-US"/>
-                              </w:rPr>
-                              <w:t>1 :</w:t>
-                            </w:r>
-                            <w:proofErr w:type="gramEnd"/>
-                            <w:r>
-                              <w:rPr>
-                                <w:rFonts w:ascii="Consolas" w:hAnsi="Consolas"/>
-                                <w:lang w:val="en-US"/>
-                              </w:rPr>
-                              <w:t xml:space="preserve"> FAILED</w:t>
+                              <w:t># ** Error: Number 1 : FAILED</w:t>
                             </w:r>
                           </w:p>
                           <w:p>
@@ -3735,23 +3632,7 @@
                                 <w:rFonts w:ascii="Consolas" w:hAnsi="Consolas"/>
                                 <w:lang w:val="en-US"/>
                               </w:rPr>
-                              <w:t xml:space="preserve"># ** Error: Number </w:t>
-                            </w:r>
-                            <w:proofErr w:type="gramStart"/>
-                            <w:r>
-                              <w:rPr>
-                                <w:rFonts w:ascii="Consolas" w:hAnsi="Consolas"/>
-                                <w:lang w:val="en-US"/>
-                              </w:rPr>
-                              <w:t>9 :</w:t>
-                            </w:r>
-                            <w:proofErr w:type="gramEnd"/>
-                            <w:r>
-                              <w:rPr>
-                                <w:rFonts w:ascii="Consolas" w:hAnsi="Consolas"/>
-                                <w:lang w:val="en-US"/>
-                              </w:rPr>
-                              <w:t xml:space="preserve"> FAILED</w:t>
+                              <w:t># ** Error: Number 9 : FAILED</w:t>
                             </w:r>
                           </w:p>
                           <w:p>
@@ -3791,129 +3672,93 @@
                               <w:spacing w:after="0"/>
                               <w:rPr>
                                 <w:rFonts w:ascii="Consolas" w:hAnsi="Consolas"/>
+                                <w:lang w:val="fr-FR"/>
                               </w:rPr>
                             </w:pPr>
                             <w:r>
                               <w:rPr>
                                 <w:rFonts w:ascii="Consolas" w:hAnsi="Consolas"/>
-                              </w:rPr>
-                              <w:t xml:space="preserve"># ** Note:    Position 2: </w:t>
+                                <w:lang w:val="fr-FR"/>
+                              </w:rPr>
+                              <w:t># ** Note:    Position 2: passed</w:t>
                             </w:r>
-                            <w:proofErr w:type="spellStart"/>
-                            <w:r>
-                              <w:rPr>
-                                <w:rFonts w:ascii="Consolas" w:hAnsi="Consolas"/>
-                              </w:rPr>
-                              <w:t>passed</w:t>
-                            </w:r>
-                            <w:proofErr w:type="spellEnd"/>
                           </w:p>
                           <w:p>
                             <w:pPr>
                               <w:spacing w:after="0"/>
                               <w:rPr>
                                 <w:rFonts w:ascii="Consolas" w:hAnsi="Consolas"/>
+                                <w:lang w:val="fr-FR"/>
                               </w:rPr>
                             </w:pPr>
                             <w:r>
                               <w:rPr>
                                 <w:rFonts w:ascii="Consolas" w:hAnsi="Consolas"/>
-                              </w:rPr>
-                              <w:t xml:space="preserve"># ** Note:    Position 3: </w:t>
+                                <w:lang w:val="fr-FR"/>
+                              </w:rPr>
+                              <w:t># ** Note:    Position 3: passed</w:t>
                             </w:r>
-                            <w:proofErr w:type="spellStart"/>
-                            <w:r>
-                              <w:rPr>
-                                <w:rFonts w:ascii="Consolas" w:hAnsi="Consolas"/>
-                              </w:rPr>
-                              <w:t>passed</w:t>
-                            </w:r>
-                            <w:proofErr w:type="spellEnd"/>
                           </w:p>
                           <w:p>
                             <w:pPr>
                               <w:spacing w:after="0"/>
                               <w:rPr>
                                 <w:rFonts w:ascii="Consolas" w:hAnsi="Consolas"/>
+                                <w:lang w:val="fr-FR"/>
                               </w:rPr>
                             </w:pPr>
                             <w:r>
                               <w:rPr>
                                 <w:rFonts w:ascii="Consolas" w:hAnsi="Consolas"/>
-                              </w:rPr>
-                              <w:t xml:space="preserve"># ** Note:    Position 4: </w:t>
+                                <w:lang w:val="fr-FR"/>
+                              </w:rPr>
+                              <w:t># ** Note:    Position 4: passed</w:t>
                             </w:r>
-                            <w:proofErr w:type="spellStart"/>
-                            <w:r>
-                              <w:rPr>
-                                <w:rFonts w:ascii="Consolas" w:hAnsi="Consolas"/>
-                              </w:rPr>
-                              <w:t>passed</w:t>
-                            </w:r>
-                            <w:proofErr w:type="spellEnd"/>
                           </w:p>
                           <w:p>
                             <w:pPr>
                               <w:spacing w:after="0"/>
                               <w:rPr>
                                 <w:rFonts w:ascii="Consolas" w:hAnsi="Consolas"/>
+                                <w:lang w:val="fr-FR"/>
                               </w:rPr>
                             </w:pPr>
                             <w:r>
                               <w:rPr>
                                 <w:rFonts w:ascii="Consolas" w:hAnsi="Consolas"/>
-                              </w:rPr>
-                              <w:t xml:space="preserve"># ** Note:    Position 5: </w:t>
+                                <w:lang w:val="fr-FR"/>
+                              </w:rPr>
+                              <w:t># ** Note:    Position 5: passed</w:t>
                             </w:r>
-                            <w:proofErr w:type="spellStart"/>
-                            <w:r>
-                              <w:rPr>
-                                <w:rFonts w:ascii="Consolas" w:hAnsi="Consolas"/>
-                              </w:rPr>
-                              <w:t>passed</w:t>
-                            </w:r>
-                            <w:proofErr w:type="spellEnd"/>
                           </w:p>
                           <w:p>
                             <w:pPr>
                               <w:spacing w:after="0"/>
                               <w:rPr>
                                 <w:rFonts w:ascii="Consolas" w:hAnsi="Consolas"/>
+                                <w:lang w:val="fr-FR"/>
                               </w:rPr>
                             </w:pPr>
                             <w:r>
                               <w:rPr>
                                 <w:rFonts w:ascii="Consolas" w:hAnsi="Consolas"/>
-                              </w:rPr>
-                              <w:t># ** Note</w:t>
+                                <w:lang w:val="fr-FR"/>
+                              </w:rPr>
+                              <w:t># ** Note:    Position 6: passed</w:t>
                             </w:r>
-                            <w:bookmarkStart w:id="4" w:name="_GoBack"/>
-                            <w:bookmarkEnd w:id="4"/>
-                            <w:r>
-                              <w:rPr>
-                                <w:rFonts w:ascii="Consolas" w:hAnsi="Consolas"/>
-                              </w:rPr>
-                              <w:t xml:space="preserve">:    Position 6: </w:t>
-                            </w:r>
-                            <w:proofErr w:type="spellStart"/>
-                            <w:r>
-                              <w:rPr>
-                                <w:rFonts w:ascii="Consolas" w:hAnsi="Consolas"/>
-                              </w:rPr>
-                              <w:t>passed</w:t>
-                            </w:r>
-                            <w:proofErr w:type="spellEnd"/>
                           </w:p>
                           <w:p>
                             <w:pPr>
                               <w:spacing w:after="0"/>
                               <w:rPr>
                                 <w:rFonts w:ascii="Consolas" w:hAnsi="Consolas"/>
+                                <w:lang w:val="fr-FR"/>
                               </w:rPr>
                             </w:pPr>
                             <w:r>
                               <w:rPr>
                                 <w:rFonts w:ascii="Consolas" w:hAnsi="Consolas"/>
+                                <w:lang w:val="fr-FR"/>
                               </w:rPr>
                               <w:t># ** Note: DONE!</w:t>
                             </w:r>
@@ -3929,7 +3774,7 @@
               </wp:inline>
             </w:drawing>
           </mc:Choice>
-          <mc:Fallback>
+          <mc:Fallback xmlns:w16se="http://schemas.microsoft.com/office/word/2015/wordml/symex" xmlns:w16cid="http://schemas.microsoft.com/office/word/2016/wordml/cid" xmlns:am3d="http://schemas.microsoft.com/office/drawing/2017/model3d" xmlns:aink="http://schemas.microsoft.com/office/drawing/2016/ink" xmlns:cx8="http://schemas.microsoft.com/office/drawing/2016/5/14/chartex" xmlns:cx7="http://schemas.microsoft.com/office/drawing/2016/5/13/chartex" xmlns:cx6="http://schemas.microsoft.com/office/drawing/2016/5/12/chartex" xmlns:cx5="http://schemas.microsoft.com/office/drawing/2016/5/11/chartex" xmlns:cx4="http://schemas.microsoft.com/office/drawing/2016/5/10/chartex" xmlns:cx3="http://schemas.microsoft.com/office/drawing/2016/5/9/chartex" xmlns:cx2="http://schemas.microsoft.com/office/drawing/2015/10/21/chartex" xmlns:cx1="http://schemas.microsoft.com/office/drawing/2015/9/8/chartex" xmlns:cx="http://schemas.microsoft.com/office/drawing/2014/chartex">
             <w:pict>
               <v:shape w14:anchorId="5F7E0F20" id="_x0000_s1028" type="#_x0000_t202" style="width:274.05pt;height:110.6pt;visibility:visible;mso-wrap-style:square;mso-left-percent:-10001;mso-top-percent:-10001;mso-position-horizontal:absolute;mso-position-horizontal-relative:char;mso-position-vertical:absolute;mso-position-vertical-relative:line;mso-left-percent:-10001;mso-top-percent:-10001;v-text-anchor:top" o:gfxdata="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">
                 <v:textbox style="mso-fit-shape-to-text:t">
@@ -4426,6 +4271,7 @@
       <w:r>
         <w:rPr>
           <w:noProof/>
+          <w:lang w:val="fr-FR" w:eastAsia="fr-FR"/>
         </w:rPr>
         <w:lastRenderedPageBreak/>
         <w:drawing>
@@ -4470,7 +4316,7 @@
     <w:p/>
     <w:p>
       <w:pPr>
-        <w:pStyle w:val="berschrift1"/>
+        <w:pStyle w:val="Titre1"/>
       </w:pPr>
       <w:r>
         <w:t xml:space="preserve">4 </w:t>
@@ -4478,26 +4324,18 @@
       <w:r>
         <w:t>Simulation</w:t>
       </w:r>
-      <w:bookmarkEnd w:id="3"/>
+      <w:bookmarkEnd w:id="4"/>
     </w:p>
     <w:p>
       <w:r>
-        <w:t xml:space="preserve">Mithilfe von </w:t>
-      </w:r>
-      <w:proofErr w:type="spellStart"/>
-      <w:r>
-        <w:t>ModelSim</w:t>
-      </w:r>
-      <w:proofErr w:type="spellEnd"/>
-      <w:r>
-        <w:t xml:space="preserve"> wurde jedes Einzelsystem simuliert um es auf seine Funktionsfähigkeit zu testen, bevor das System als komplette Einheit in Betrieb genommen wird.</w:t>
+        <w:t>Mithilfe von ModelSim wurde jedes Einzelsystem simuliert um es auf seine Funktionsfähigkeit zu testen, bevor das System als komplette Einheit in Betrieb genommen wird.</w:t>
       </w:r>
     </w:p>
     <w:p>
       <w:pPr>
-        <w:pStyle w:val="berschrift1"/>
+        <w:pStyle w:val="Titre1"/>
       </w:pPr>
-      <w:bookmarkStart w:id="6" w:name="_Toc501634077"/>
+      <w:bookmarkStart w:id="5" w:name="_Toc501634077"/>
       <w:r>
         <w:t xml:space="preserve">5 </w:t>
       </w:r>
@@ -4507,7 +4345,7 @@
       <w:r>
         <w:t xml:space="preserve"> / Fazit</w:t>
       </w:r>
-      <w:bookmarkEnd w:id="6"/>
+      <w:bookmarkEnd w:id="5"/>
     </w:p>
     <w:p>
       <w:r>
@@ -4522,15 +4360,7 @@
     </w:p>
     <w:p>
       <w:r>
-        <w:t xml:space="preserve">Ein großes Problem hierbei war, dass die </w:t>
-      </w:r>
-      <w:proofErr w:type="spellStart"/>
-      <w:r>
-        <w:t>Statemachine</w:t>
-      </w:r>
-      <w:proofErr w:type="spellEnd"/>
-      <w:r>
-        <w:t xml:space="preserve"> zufällige </w:t>
+        <w:t xml:space="preserve">Ein großes Problem hierbei war, dass die Statemachine zufällige </w:t>
       </w:r>
       <w:r>
         <w:t>A</w:t>
@@ -4542,74 +4372,18 @@
         <w:t>k</w:t>
       </w:r>
       <w:r>
-        <w:t xml:space="preserve">ombinationen aktivierte, die laut dem Programmcode eigentlich gar nicht existieren dürften. Nach mehreren neu Programmierten </w:t>
-      </w:r>
-      <w:proofErr w:type="spellStart"/>
-      <w:r>
-        <w:t>Statemachines</w:t>
-      </w:r>
-      <w:proofErr w:type="spellEnd"/>
-      <w:r>
-        <w:t xml:space="preserve"> und viele</w:t>
+        <w:t>ombinationen aktivierte, die laut dem Programmcode eigentlich gar nicht existieren dürften. Nach mehreren neu Programmierten Statemachines und viele</w:t>
       </w:r>
       <w:r>
         <w:t>n</w:t>
       </w:r>
       <w:r>
-        <w:t xml:space="preserve"> neuen Simulationen und Hardwareimplantierungen wurde schließlich der Grund des </w:t>
-      </w:r>
-      <w:proofErr w:type="spellStart"/>
-      <w:r>
-        <w:t>Problemes</w:t>
-      </w:r>
-      <w:proofErr w:type="spellEnd"/>
-      <w:r>
-        <w:t xml:space="preserve"> gefunden:</w:t>
+        <w:t xml:space="preserve"> neuen Simulationen und Hardwareimplantierungen wurde schließlich der Grund des Problemes gefunden:</w:t>
       </w:r>
     </w:p>
     <w:p>
       <w:r>
-        <w:t xml:space="preserve">Nach Einsatz einer </w:t>
-      </w:r>
-      <w:proofErr w:type="spellStart"/>
-      <w:r>
-        <w:t>Statemachine</w:t>
-      </w:r>
-      <w:proofErr w:type="spellEnd"/>
-      <w:r>
-        <w:t xml:space="preserve">, wie sie in </w:t>
-      </w:r>
-      <w:proofErr w:type="spellStart"/>
-      <w:r>
-        <w:t>Quartus</w:t>
-      </w:r>
-      <w:proofErr w:type="spellEnd"/>
-      <w:r>
-        <w:t xml:space="preserve"> als Codebeispiel existiert (statt drei Prozessen mit </w:t>
-      </w:r>
-      <w:proofErr w:type="spellStart"/>
-      <w:r>
-        <w:t>next_mode</w:t>
-      </w:r>
-      <w:proofErr w:type="spellEnd"/>
-      <w:r>
-        <w:t xml:space="preserve"> nur zwei Prozesse, bei welchem </w:t>
-      </w:r>
-      <w:proofErr w:type="spellStart"/>
-      <w:r>
-        <w:t>mode</w:t>
-      </w:r>
-      <w:proofErr w:type="spellEnd"/>
-      <w:r>
-        <w:t xml:space="preserve"> direkt geändert wird) funktionierte die </w:t>
-      </w:r>
-      <w:proofErr w:type="spellStart"/>
-      <w:r>
-        <w:t>Statemachine</w:t>
-      </w:r>
-      <w:proofErr w:type="spellEnd"/>
-      <w:r>
-        <w:t xml:space="preserve"> normal.</w:t>
+        <w:t>Nach Einsatz einer Statemachine, wie sie in Quartus als Codebeispiel existiert (statt drei Prozessen mit next_mode nur zwei Prozesse, bei welchem mode direkt geändert wird) funktionierte die Statemachine normal.</w:t>
       </w:r>
     </w:p>
     <w:p>
@@ -4630,7 +4404,7 @@
 </file>
 
 <file path=word/numbering.xml><?xml version="1.0" encoding="utf-8"?>
-<w:numbering xmlns:wpc="http://schemas.microsoft.com/office/word/2010/wordprocessingCanvas" xmlns:cx="http://schemas.microsoft.com/office/drawing/2014/chartex" xmlns:cx1="http://schemas.microsoft.com/office/drawing/2015/9/8/chartex" xmlns:cx2="http://schemas.microsoft.com/office/drawing/2015/10/21/chartex" xmlns:cx3="http://schemas.microsoft.com/office/drawing/2016/5/9/chartex" xmlns:cx4="http://schemas.microsoft.com/office/drawing/2016/5/10/chartex" xmlns:cx5="http://schemas.microsoft.com/office/drawing/2016/5/11/chartex" xmlns:cx6="http://schemas.microsoft.com/office/drawing/2016/5/12/chartex" xmlns:cx7="http://schemas.microsoft.com/office/drawing/2016/5/13/chartex" xmlns:cx8="http://schemas.microsoft.com/office/drawing/2016/5/14/chartex" xmlns:mc="http://schemas.openxmlformats.org/markup-compatibility/2006" xmlns:aink="http://schemas.microsoft.com/office/drawing/2016/ink" xmlns:am3d="http://schemas.microsoft.com/office/drawing/2017/model3d" xmlns:o="urn:schemas-microsoft-com:office:office" xmlns:r="http://schemas.openxmlformats.org/officeDocument/2006/relationships" xmlns:m="http://schemas.openxmlformats.org/officeDocument/2006/math" xmlns:v="urn:schemas-microsoft-com:vml" xmlns:wp14="http://schemas.microsoft.com/office/word/2010/wordprocessingDrawing" xmlns:wp="http://schemas.openxmlformats.org/drawingml/2006/wordprocessingDrawing" xmlns:w10="urn:schemas-microsoft-com:office:word" xmlns:w="http://schemas.openxmlformats.org/wordprocessingml/2006/main" xmlns:w14="http://schemas.microsoft.com/office/word/2010/wordml" xmlns:w15="http://schemas.microsoft.com/office/word/2012/wordml" xmlns:w16cid="http://schemas.microsoft.com/office/word/2016/wordml/cid" xmlns:w16se="http://schemas.microsoft.com/office/word/2015/wordml/symex" xmlns:wpg="http://schemas.microsoft.com/office/word/2010/wordprocessingGroup" xmlns:wpi="http://schemas.microsoft.com/office/word/2010/wordprocessingInk" xmlns:wne="http://schemas.microsoft.com/office/word/2006/wordml" xmlns:wps="http://schemas.microsoft.com/office/word/2010/wordprocessingShape" mc:Ignorable="w14 w15 w16se w16cid wp14">
+<w:numbering xmlns:wpc="http://schemas.microsoft.com/office/word/2010/wordprocessingCanvas" xmlns:mc="http://schemas.openxmlformats.org/markup-compatibility/2006" xmlns:o="urn:schemas-microsoft-com:office:office" xmlns:r="http://schemas.openxmlformats.org/officeDocument/2006/relationships" xmlns:m="http://schemas.openxmlformats.org/officeDocument/2006/math" xmlns:v="urn:schemas-microsoft-com:vml" xmlns:wp14="http://schemas.microsoft.com/office/word/2010/wordprocessingDrawing" xmlns:wp="http://schemas.openxmlformats.org/drawingml/2006/wordprocessingDrawing" xmlns:w10="urn:schemas-microsoft-com:office:word" xmlns:w="http://schemas.openxmlformats.org/wordprocessingml/2006/main" xmlns:w14="http://schemas.microsoft.com/office/word/2010/wordml" xmlns:w15="http://schemas.microsoft.com/office/word/2012/wordml" xmlns:wpg="http://schemas.microsoft.com/office/word/2010/wordprocessingGroup" xmlns:wpi="http://schemas.microsoft.com/office/word/2010/wordprocessingInk" xmlns:wne="http://schemas.microsoft.com/office/word/2006/wordml" xmlns:wps="http://schemas.microsoft.com/office/word/2010/wordprocessingShape" mc:Ignorable="w14 w15 wp14">
   <w:abstractNum w:abstractNumId="0" w15:restartNumberingAfterBreak="0">
     <w:nsid w:val="593061C7"/>
     <w:multiLevelType w:val="hybridMultilevel"/>
@@ -4813,7 +4587,7 @@
 </file>
 
 <file path=word/styles.xml><?xml version="1.0" encoding="utf-8"?>
-<w:styles xmlns:mc="http://schemas.openxmlformats.org/markup-compatibility/2006" xmlns:r="http://schemas.openxmlformats.org/officeDocument/2006/relationships" xmlns:w="http://schemas.openxmlformats.org/wordprocessingml/2006/main" xmlns:w14="http://schemas.microsoft.com/office/word/2010/wordml" xmlns:w15="http://schemas.microsoft.com/office/word/2012/wordml" xmlns:w16cid="http://schemas.microsoft.com/office/word/2016/wordml/cid" xmlns:w16se="http://schemas.microsoft.com/office/word/2015/wordml/symex" mc:Ignorable="w14 w15 w16se w16cid">
+<w:styles xmlns:mc="http://schemas.openxmlformats.org/markup-compatibility/2006" xmlns:r="http://schemas.openxmlformats.org/officeDocument/2006/relationships" xmlns:w="http://schemas.openxmlformats.org/wordprocessingml/2006/main" xmlns:w14="http://schemas.microsoft.com/office/word/2010/wordml" xmlns:w15="http://schemas.microsoft.com/office/word/2012/wordml" mc:Ignorable="w14 w15">
   <w:docDefaults>
     <w:rPrDefault>
       <w:rPr>
@@ -4829,7 +4603,7 @@
       </w:pPr>
     </w:pPrDefault>
   </w:docDefaults>
-  <w:latentStyles w:defLockedState="0" w:defUIPriority="99" w:defSemiHidden="0" w:defUnhideWhenUsed="0" w:defQFormat="0" w:count="375">
+  <w:latentStyles w:defLockedState="0" w:defUIPriority="99" w:defSemiHidden="0" w:defUnhideWhenUsed="0" w:defQFormat="0" w:count="371">
     <w:lsdException w:name="Normal" w:uiPriority="0" w:qFormat="1"/>
     <w:lsdException w:name="heading 1" w:uiPriority="9" w:qFormat="1"/>
     <w:lsdException w:name="heading 2" w:semiHidden="1" w:uiPriority="9" w:unhideWhenUsed="1" w:qFormat="1"/>
@@ -5201,20 +4975,16 @@
     <w:lsdException w:name="List Table 5 Dark Accent 6" w:uiPriority="50"/>
     <w:lsdException w:name="List Table 6 Colorful Accent 6" w:uiPriority="51"/>
     <w:lsdException w:name="List Table 7 Colorful Accent 6" w:uiPriority="52"/>
-    <w:lsdException w:name="Mention" w:semiHidden="1" w:unhideWhenUsed="1"/>
-    <w:lsdException w:name="Smart Hyperlink" w:semiHidden="1" w:unhideWhenUsed="1"/>
-    <w:lsdException w:name="Hashtag" w:semiHidden="1" w:unhideWhenUsed="1"/>
-    <w:lsdException w:name="Unresolved Mention" w:semiHidden="1" w:unhideWhenUsed="1"/>
   </w:latentStyles>
-  <w:style w:type="paragraph" w:default="1" w:styleId="Standard">
+  <w:style w:type="paragraph" w:default="1" w:styleId="Normal">
     <w:name w:val="Normal"/>
     <w:qFormat/>
   </w:style>
-  <w:style w:type="paragraph" w:styleId="berschrift1">
+  <w:style w:type="paragraph" w:styleId="Titre1">
     <w:name w:val="heading 1"/>
-    <w:basedOn w:val="Standard"/>
-    <w:next w:val="Standard"/>
-    <w:link w:val="berschrift1Zchn"/>
+    <w:basedOn w:val="Normal"/>
+    <w:next w:val="Normal"/>
+    <w:link w:val="Titre1Car"/>
     <w:uiPriority w:val="9"/>
     <w:qFormat/>
     <w:rsid w:val="00F362C3"/>
@@ -5233,11 +5003,11 @@
       <w:szCs w:val="28"/>
     </w:rPr>
   </w:style>
-  <w:style w:type="paragraph" w:styleId="berschrift2">
+  <w:style w:type="paragraph" w:styleId="Titre2">
     <w:name w:val="heading 2"/>
-    <w:basedOn w:val="Standard"/>
-    <w:next w:val="Standard"/>
-    <w:link w:val="berschrift2Zchn"/>
+    <w:basedOn w:val="Normal"/>
+    <w:next w:val="Normal"/>
+    <w:link w:val="Titre2Car"/>
     <w:uiPriority w:val="9"/>
     <w:unhideWhenUsed/>
     <w:qFormat/>
@@ -5257,11 +5027,11 @@
       <w:szCs w:val="26"/>
     </w:rPr>
   </w:style>
-  <w:style w:type="paragraph" w:styleId="berschrift3">
+  <w:style w:type="paragraph" w:styleId="Titre3">
     <w:name w:val="heading 3"/>
-    <w:basedOn w:val="Standard"/>
-    <w:next w:val="Standard"/>
-    <w:link w:val="berschrift3Zchn"/>
+    <w:basedOn w:val="Normal"/>
+    <w:next w:val="Normal"/>
+    <w:link w:val="Titre3Car"/>
     <w:uiPriority w:val="9"/>
     <w:unhideWhenUsed/>
     <w:qFormat/>
@@ -5279,11 +5049,11 @@
       <w:color w:val="4F81BD" w:themeColor="accent1"/>
     </w:rPr>
   </w:style>
-  <w:style w:type="paragraph" w:styleId="berschrift4">
+  <w:style w:type="paragraph" w:styleId="Titre4">
     <w:name w:val="heading 4"/>
-    <w:basedOn w:val="Standard"/>
-    <w:next w:val="Standard"/>
-    <w:link w:val="berschrift4Zchn"/>
+    <w:basedOn w:val="Normal"/>
+    <w:next w:val="Normal"/>
+    <w:link w:val="Titre4Car"/>
     <w:uiPriority w:val="9"/>
     <w:unhideWhenUsed/>
     <w:qFormat/>
@@ -5303,13 +5073,13 @@
       <w:color w:val="4F81BD" w:themeColor="accent1"/>
     </w:rPr>
   </w:style>
-  <w:style w:type="character" w:default="1" w:styleId="Absatz-Standardschriftart">
+  <w:style w:type="character" w:default="1" w:styleId="Policepardfaut">
     <w:name w:val="Default Paragraph Font"/>
     <w:uiPriority w:val="1"/>
     <w:semiHidden/>
     <w:unhideWhenUsed/>
   </w:style>
-  <w:style w:type="table" w:default="1" w:styleId="NormaleTabelle">
+  <w:style w:type="table" w:default="1" w:styleId="TableauNormal">
     <w:name w:val="Normal Table"/>
     <w:uiPriority w:val="99"/>
     <w:semiHidden/>
@@ -5324,15 +5094,15 @@
       </w:tblCellMar>
     </w:tblPr>
   </w:style>
-  <w:style w:type="numbering" w:default="1" w:styleId="KeineListe">
+  <w:style w:type="numbering" w:default="1" w:styleId="Aucuneliste">
     <w:name w:val="No List"/>
     <w:uiPriority w:val="99"/>
     <w:semiHidden/>
     <w:unhideWhenUsed/>
   </w:style>
-  <w:style w:type="paragraph" w:styleId="KeinLeerraum">
+  <w:style w:type="paragraph" w:styleId="Sansinterligne">
     <w:name w:val="No Spacing"/>
-    <w:link w:val="KeinLeerraumZchn"/>
+    <w:link w:val="SansinterligneCar"/>
     <w:uiPriority w:val="1"/>
     <w:qFormat/>
     <w:rsid w:val="00226AAF"/>
@@ -5344,10 +5114,10 @@
       <w:lang w:eastAsia="de-DE"/>
     </w:rPr>
   </w:style>
-  <w:style w:type="character" w:customStyle="1" w:styleId="KeinLeerraumZchn">
-    <w:name w:val="Kein Leerraum Zchn"/>
-    <w:basedOn w:val="Absatz-Standardschriftart"/>
-    <w:link w:val="KeinLeerraum"/>
+  <w:style w:type="character" w:customStyle="1" w:styleId="SansinterligneCar">
+    <w:name w:val="Sans interligne Car"/>
+    <w:basedOn w:val="Policepardfaut"/>
+    <w:link w:val="Sansinterligne"/>
     <w:uiPriority w:val="1"/>
     <w:rsid w:val="00226AAF"/>
     <w:rPr>
@@ -5355,10 +5125,10 @@
       <w:lang w:eastAsia="de-DE"/>
     </w:rPr>
   </w:style>
-  <w:style w:type="paragraph" w:styleId="Sprechblasentext">
+  <w:style w:type="paragraph" w:styleId="Textedebulles">
     <w:name w:val="Balloon Text"/>
-    <w:basedOn w:val="Standard"/>
-    <w:link w:val="SprechblasentextZchn"/>
+    <w:basedOn w:val="Normal"/>
+    <w:link w:val="TextedebullesCar"/>
     <w:uiPriority w:val="99"/>
     <w:semiHidden/>
     <w:unhideWhenUsed/>
@@ -5372,10 +5142,10 @@
       <w:szCs w:val="16"/>
     </w:rPr>
   </w:style>
-  <w:style w:type="character" w:customStyle="1" w:styleId="SprechblasentextZchn">
-    <w:name w:val="Sprechblasentext Zchn"/>
-    <w:basedOn w:val="Absatz-Standardschriftart"/>
-    <w:link w:val="Sprechblasentext"/>
+  <w:style w:type="character" w:customStyle="1" w:styleId="TextedebullesCar">
+    <w:name w:val="Texte de bulles Car"/>
+    <w:basedOn w:val="Policepardfaut"/>
+    <w:link w:val="Textedebulles"/>
     <w:uiPriority w:val="99"/>
     <w:semiHidden/>
     <w:rsid w:val="00226AAF"/>
@@ -5385,9 +5155,9 @@
       <w:szCs w:val="16"/>
     </w:rPr>
   </w:style>
-  <w:style w:type="character" w:styleId="Hyperlink">
+  <w:style w:type="character" w:styleId="Lienhypertexte">
     <w:name w:val="Hyperlink"/>
-    <w:basedOn w:val="Absatz-Standardschriftart"/>
+    <w:basedOn w:val="Policepardfaut"/>
     <w:uiPriority w:val="99"/>
     <w:unhideWhenUsed/>
     <w:rsid w:val="00226AAF"/>
@@ -5396,10 +5166,10 @@
       <w:u w:val="single"/>
     </w:rPr>
   </w:style>
-  <w:style w:type="character" w:customStyle="1" w:styleId="berschrift1Zchn">
-    <w:name w:val="Überschrift 1 Zchn"/>
-    <w:basedOn w:val="Absatz-Standardschriftart"/>
-    <w:link w:val="berschrift1"/>
+  <w:style w:type="character" w:customStyle="1" w:styleId="Titre1Car">
+    <w:name w:val="Titre 1 Car"/>
+    <w:basedOn w:val="Policepardfaut"/>
+    <w:link w:val="Titre1"/>
     <w:uiPriority w:val="9"/>
     <w:rsid w:val="00F362C3"/>
     <w:rPr>
@@ -5411,10 +5181,10 @@
       <w:szCs w:val="28"/>
     </w:rPr>
   </w:style>
-  <w:style w:type="character" w:customStyle="1" w:styleId="berschrift2Zchn">
-    <w:name w:val="Überschrift 2 Zchn"/>
-    <w:basedOn w:val="Absatz-Standardschriftart"/>
-    <w:link w:val="berschrift2"/>
+  <w:style w:type="character" w:customStyle="1" w:styleId="Titre2Car">
+    <w:name w:val="Titre 2 Car"/>
+    <w:basedOn w:val="Policepardfaut"/>
+    <w:link w:val="Titre2"/>
     <w:uiPriority w:val="9"/>
     <w:rsid w:val="00F362C3"/>
     <w:rPr>
@@ -5426,10 +5196,10 @@
       <w:szCs w:val="26"/>
     </w:rPr>
   </w:style>
-  <w:style w:type="character" w:customStyle="1" w:styleId="berschrift3Zchn">
-    <w:name w:val="Überschrift 3 Zchn"/>
-    <w:basedOn w:val="Absatz-Standardschriftart"/>
-    <w:link w:val="berschrift3"/>
+  <w:style w:type="character" w:customStyle="1" w:styleId="Titre3Car">
+    <w:name w:val="Titre 3 Car"/>
+    <w:basedOn w:val="Policepardfaut"/>
+    <w:link w:val="Titre3"/>
     <w:uiPriority w:val="9"/>
     <w:rsid w:val="00C15DDE"/>
     <w:rPr>
@@ -5439,9 +5209,9 @@
       <w:color w:val="4F81BD" w:themeColor="accent1"/>
     </w:rPr>
   </w:style>
-  <w:style w:type="character" w:styleId="Platzhaltertext">
+  <w:style w:type="character" w:styleId="Textedelespacerserv">
     <w:name w:val="Placeholder Text"/>
-    <w:basedOn w:val="Absatz-Standardschriftart"/>
+    <w:basedOn w:val="Policepardfaut"/>
     <w:uiPriority w:val="99"/>
     <w:semiHidden/>
     <w:rsid w:val="002E0463"/>
@@ -5449,9 +5219,9 @@
       <w:color w:val="808080"/>
     </w:rPr>
   </w:style>
-  <w:style w:type="table" w:styleId="Tabellenraster">
+  <w:style w:type="table" w:styleId="Grilledutableau">
     <w:name w:val="Table Grid"/>
-    <w:basedOn w:val="NormaleTabelle"/>
+    <w:basedOn w:val="TableauNormal"/>
     <w:uiPriority w:val="59"/>
     <w:rsid w:val="0069257E"/>
     <w:pPr>
@@ -5468,9 +5238,9 @@
       </w:tblBorders>
     </w:tblPr>
   </w:style>
-  <w:style w:type="table" w:styleId="HelleSchattierung">
+  <w:style w:type="table" w:styleId="Ombrageclair">
     <w:name w:val="Light Shading"/>
-    <w:basedOn w:val="NormaleTabelle"/>
+    <w:basedOn w:val="TableauNormal"/>
     <w:uiPriority w:val="60"/>
     <w:rsid w:val="0069257E"/>
     <w:pPr>
@@ -5564,10 +5334,10 @@
       </w:tcPr>
     </w:tblStylePr>
   </w:style>
-  <w:style w:type="character" w:customStyle="1" w:styleId="berschrift4Zchn">
-    <w:name w:val="Überschrift 4 Zchn"/>
-    <w:basedOn w:val="Absatz-Standardschriftart"/>
-    <w:link w:val="berschrift4"/>
+  <w:style w:type="character" w:customStyle="1" w:styleId="Titre4Car">
+    <w:name w:val="Titre 4 Car"/>
+    <w:basedOn w:val="Policepardfaut"/>
+    <w:link w:val="Titre4"/>
     <w:uiPriority w:val="9"/>
     <w:rsid w:val="0069257E"/>
     <w:rPr>
@@ -5579,10 +5349,10 @@
       <w:color w:val="4F81BD" w:themeColor="accent1"/>
     </w:rPr>
   </w:style>
-  <w:style w:type="paragraph" w:styleId="Inhaltsverzeichnisberschrift">
+  <w:style w:type="paragraph" w:styleId="En-ttedetabledesmatires">
     <w:name w:val="TOC Heading"/>
-    <w:basedOn w:val="berschrift1"/>
-    <w:next w:val="Standard"/>
+    <w:basedOn w:val="Titre1"/>
+    <w:next w:val="Normal"/>
     <w:uiPriority w:val="39"/>
     <w:unhideWhenUsed/>
     <w:qFormat/>
@@ -5599,10 +5369,10 @@
       <w:lang w:eastAsia="de-DE"/>
     </w:rPr>
   </w:style>
-  <w:style w:type="paragraph" w:styleId="Verzeichnis2">
+  <w:style w:type="paragraph" w:styleId="TM2">
     <w:name w:val="toc 2"/>
-    <w:basedOn w:val="Standard"/>
-    <w:next w:val="Standard"/>
+    <w:basedOn w:val="Normal"/>
+    <w:next w:val="Normal"/>
     <w:autoRedefine/>
     <w:uiPriority w:val="39"/>
     <w:unhideWhenUsed/>
@@ -5616,10 +5386,10 @@
       <w:lang w:eastAsia="de-DE"/>
     </w:rPr>
   </w:style>
-  <w:style w:type="paragraph" w:styleId="Verzeichnis1">
+  <w:style w:type="paragraph" w:styleId="TM1">
     <w:name w:val="toc 1"/>
-    <w:basedOn w:val="Standard"/>
-    <w:next w:val="Standard"/>
+    <w:basedOn w:val="Normal"/>
+    <w:next w:val="Normal"/>
     <w:autoRedefine/>
     <w:uiPriority w:val="39"/>
     <w:unhideWhenUsed/>
@@ -5632,10 +5402,10 @@
       <w:lang w:eastAsia="de-DE"/>
     </w:rPr>
   </w:style>
-  <w:style w:type="paragraph" w:styleId="Verzeichnis3">
+  <w:style w:type="paragraph" w:styleId="TM3">
     <w:name w:val="toc 3"/>
-    <w:basedOn w:val="Standard"/>
-    <w:next w:val="Standard"/>
+    <w:basedOn w:val="Normal"/>
+    <w:next w:val="Normal"/>
     <w:autoRedefine/>
     <w:uiPriority w:val="39"/>
     <w:unhideWhenUsed/>
@@ -5649,9 +5419,9 @@
       <w:lang w:eastAsia="de-DE"/>
     </w:rPr>
   </w:style>
-  <w:style w:type="paragraph" w:styleId="Listenabsatz">
+  <w:style w:type="paragraph" w:styleId="Paragraphedeliste">
     <w:name w:val="List Paragraph"/>
-    <w:basedOn w:val="Standard"/>
+    <w:basedOn w:val="Normal"/>
     <w:uiPriority w:val="34"/>
     <w:qFormat/>
     <w:rsid w:val="00AA6525"/>
@@ -5664,7 +5434,7 @@
 </file>
 
 <file path=word/glossary/document.xml><?xml version="1.0" encoding="utf-8"?>
-<w:glossaryDocument xmlns:wpc="http://schemas.microsoft.com/office/word/2010/wordprocessingCanvas" xmlns:cx="http://schemas.microsoft.com/office/drawing/2014/chartex" xmlns:cx1="http://schemas.microsoft.com/office/drawing/2015/9/8/chartex" xmlns:cx2="http://schemas.microsoft.com/office/drawing/2015/10/21/chartex" xmlns:cx3="http://schemas.microsoft.com/office/drawing/2016/5/9/chartex" xmlns:cx4="http://schemas.microsoft.com/office/drawing/2016/5/10/chartex" xmlns:cx5="http://schemas.microsoft.com/office/drawing/2016/5/11/chartex" xmlns:cx6="http://schemas.microsoft.com/office/drawing/2016/5/12/chartex" xmlns:cx7="http://schemas.microsoft.com/office/drawing/2016/5/13/chartex" xmlns:cx8="http://schemas.microsoft.com/office/drawing/2016/5/14/chartex" xmlns:mc="http://schemas.openxmlformats.org/markup-compatibility/2006" xmlns:aink="http://schemas.microsoft.com/office/drawing/2016/ink" xmlns:am3d="http://schemas.microsoft.com/office/drawing/2017/model3d" xmlns:o="urn:schemas-microsoft-com:office:office" xmlns:r="http://schemas.openxmlformats.org/officeDocument/2006/relationships" xmlns:m="http://schemas.openxmlformats.org/officeDocument/2006/math" xmlns:v="urn:schemas-microsoft-com:vml" xmlns:wp14="http://schemas.microsoft.com/office/word/2010/wordprocessingDrawing" xmlns:wp="http://schemas.openxmlformats.org/drawingml/2006/wordprocessingDrawing" xmlns:w10="urn:schemas-microsoft-com:office:word" xmlns:w="http://schemas.openxmlformats.org/wordprocessingml/2006/main" xmlns:w14="http://schemas.microsoft.com/office/word/2010/wordml" xmlns:w15="http://schemas.microsoft.com/office/word/2012/wordml" xmlns:w16cid="http://schemas.microsoft.com/office/word/2016/wordml/cid" xmlns:w16se="http://schemas.microsoft.com/office/word/2015/wordml/symex" xmlns:wpg="http://schemas.microsoft.com/office/word/2010/wordprocessingGroup" xmlns:wpi="http://schemas.microsoft.com/office/word/2010/wordprocessingInk" xmlns:wne="http://schemas.microsoft.com/office/word/2006/wordml" xmlns:wps="http://schemas.microsoft.com/office/word/2010/wordprocessingShape" mc:Ignorable="w14 w15 w16se w16cid wp14">
+<w:glossaryDocument xmlns:wpc="http://schemas.microsoft.com/office/word/2010/wordprocessingCanvas" xmlns:mc="http://schemas.openxmlformats.org/markup-compatibility/2006" xmlns:o="urn:schemas-microsoft-com:office:office" xmlns:r="http://schemas.openxmlformats.org/officeDocument/2006/relationships" xmlns:m="http://schemas.openxmlformats.org/officeDocument/2006/math" xmlns:v="urn:schemas-microsoft-com:vml" xmlns:wp14="http://schemas.microsoft.com/office/word/2010/wordprocessingDrawing" xmlns:wp="http://schemas.openxmlformats.org/drawingml/2006/wordprocessingDrawing" xmlns:w10="urn:schemas-microsoft-com:office:word" xmlns:w="http://schemas.openxmlformats.org/wordprocessingml/2006/main" xmlns:w14="http://schemas.microsoft.com/office/word/2010/wordml" xmlns:w15="http://schemas.microsoft.com/office/word/2012/wordml" xmlns:wpg="http://schemas.microsoft.com/office/word/2010/wordprocessingGroup" xmlns:wpi="http://schemas.microsoft.com/office/word/2010/wordprocessingInk" xmlns:wne="http://schemas.microsoft.com/office/word/2006/wordml" xmlns:wps="http://schemas.microsoft.com/office/word/2010/wordprocessingShape" mc:Ignorable="w14 w15 wp14">
   <w:docParts>
     <w:docPart>
       <w:docPartPr>
@@ -5733,7 +5503,7 @@
 </file>
 
 <file path=word/glossary/fontTable.xml><?xml version="1.0" encoding="utf-8"?>
-<w:fonts xmlns:mc="http://schemas.openxmlformats.org/markup-compatibility/2006" xmlns:r="http://schemas.openxmlformats.org/officeDocument/2006/relationships" xmlns:w="http://schemas.openxmlformats.org/wordprocessingml/2006/main" xmlns:w14="http://schemas.microsoft.com/office/word/2010/wordml" xmlns:w15="http://schemas.microsoft.com/office/word/2012/wordml" xmlns:w16cid="http://schemas.microsoft.com/office/word/2016/wordml/cid" xmlns:w16se="http://schemas.microsoft.com/office/word/2015/wordml/symex" mc:Ignorable="w14 w15 w16se w16cid">
+<w:fonts xmlns:mc="http://schemas.openxmlformats.org/markup-compatibility/2006" xmlns:r="http://schemas.openxmlformats.org/officeDocument/2006/relationships" xmlns:w="http://schemas.openxmlformats.org/wordprocessingml/2006/main" xmlns:w14="http://schemas.microsoft.com/office/word/2010/wordml" xmlns:w15="http://schemas.microsoft.com/office/word/2012/wordml" mc:Ignorable="w14 w15">
   <w:font w:name="Calibri">
     <w:panose1 w:val="020F0502020204030204"/>
     <w:charset w:val="00"/>
@@ -5780,7 +5550,7 @@
 </file>
 
 <file path=word/glossary/settings.xml><?xml version="1.0" encoding="utf-8"?>
-<w:settings xmlns:mc="http://schemas.openxmlformats.org/markup-compatibility/2006" xmlns:o="urn:schemas-microsoft-com:office:office" xmlns:r="http://schemas.openxmlformats.org/officeDocument/2006/relationships" xmlns:m="http://schemas.openxmlformats.org/officeDocument/2006/math" xmlns:v="urn:schemas-microsoft-com:vml" xmlns:w10="urn:schemas-microsoft-com:office:word" xmlns:w="http://schemas.openxmlformats.org/wordprocessingml/2006/main" xmlns:w14="http://schemas.microsoft.com/office/word/2010/wordml" xmlns:w15="http://schemas.microsoft.com/office/word/2012/wordml" xmlns:w16cid="http://schemas.microsoft.com/office/word/2016/wordml/cid" xmlns:w16se="http://schemas.microsoft.com/office/word/2015/wordml/symex" xmlns:sl="http://schemas.openxmlformats.org/schemaLibrary/2006/main" mc:Ignorable="w14 w15 w16se w16cid">
+<w:settings xmlns:mc="http://schemas.openxmlformats.org/markup-compatibility/2006" xmlns:o="urn:schemas-microsoft-com:office:office" xmlns:r="http://schemas.openxmlformats.org/officeDocument/2006/relationships" xmlns:m="http://schemas.openxmlformats.org/officeDocument/2006/math" xmlns:v="urn:schemas-microsoft-com:vml" xmlns:w10="urn:schemas-microsoft-com:office:word" xmlns:w="http://schemas.openxmlformats.org/wordprocessingml/2006/main" xmlns:w14="http://schemas.microsoft.com/office/word/2010/wordml" xmlns:w15="http://schemas.microsoft.com/office/word/2012/wordml" xmlns:sl="http://schemas.openxmlformats.org/schemaLibrary/2006/main" mc:Ignorable="w14 w15">
   <w:view w:val="normal"/>
   <w:defaultTabStop w:val="708"/>
   <w:hyphenationZone w:val="425"/>
@@ -5791,12 +5561,12 @@
     <w:compatSetting w:name="overrideTableStyleFontSizeAndJustification" w:uri="http://schemas.microsoft.com/office/word" w:val="1"/>
     <w:compatSetting w:name="enableOpenTypeFeatures" w:uri="http://schemas.microsoft.com/office/word" w:val="1"/>
     <w:compatSetting w:name="doNotFlipMirrorIndents" w:uri="http://schemas.microsoft.com/office/word" w:val="1"/>
-    <w:compatSetting w:name="useWord2013TrackBottomHyphenation" w:uri="http://schemas.microsoft.com/office/word" w:val="1"/>
   </w:compat>
   <w:rsids>
     <w:rsidRoot w:val="00CC4FB2"/>
     <w:rsid w:val="00022AC0"/>
     <w:rsid w:val="00591C88"/>
+    <w:rsid w:val="007272C4"/>
     <w:rsid w:val="00995BA7"/>
     <w:rsid w:val="00CC4FB2"/>
     <w:rsid w:val="00CE11CD"/>
@@ -5824,7 +5594,7 @@
 </file>
 
 <file path=word/glossary/styles.xml><?xml version="1.0" encoding="utf-8"?>
-<w:styles xmlns:mc="http://schemas.openxmlformats.org/markup-compatibility/2006" xmlns:r="http://schemas.openxmlformats.org/officeDocument/2006/relationships" xmlns:w="http://schemas.openxmlformats.org/wordprocessingml/2006/main" xmlns:w14="http://schemas.microsoft.com/office/word/2010/wordml" xmlns:w15="http://schemas.microsoft.com/office/word/2012/wordml" xmlns:w16cid="http://schemas.microsoft.com/office/word/2016/wordml/cid" xmlns:w16se="http://schemas.microsoft.com/office/word/2015/wordml/symex" mc:Ignorable="w14 w15 w16se w16cid">
+<w:styles xmlns:mc="http://schemas.openxmlformats.org/markup-compatibility/2006" xmlns:r="http://schemas.openxmlformats.org/officeDocument/2006/relationships" xmlns:w="http://schemas.openxmlformats.org/wordprocessingml/2006/main" xmlns:w14="http://schemas.microsoft.com/office/word/2010/wordml" xmlns:w15="http://schemas.microsoft.com/office/word/2012/wordml" mc:Ignorable="w14 w15">
   <w:docDefaults>
     <w:rPrDefault>
       <w:rPr>
@@ -5840,7 +5610,7 @@
       </w:pPr>
     </w:pPrDefault>
   </w:docDefaults>
-  <w:latentStyles w:defLockedState="0" w:defUIPriority="99" w:defSemiHidden="0" w:defUnhideWhenUsed="0" w:defQFormat="0" w:count="375">
+  <w:latentStyles w:defLockedState="0" w:defUIPriority="99" w:defSemiHidden="0" w:defUnhideWhenUsed="0" w:defQFormat="0" w:count="371">
     <w:lsdException w:name="Normal" w:uiPriority="0" w:qFormat="1"/>
     <w:lsdException w:name="heading 1" w:uiPriority="9" w:qFormat="1"/>
     <w:lsdException w:name="heading 2" w:semiHidden="1" w:uiPriority="9" w:unhideWhenUsed="1" w:qFormat="1"/>
@@ -6212,22 +5982,18 @@
     <w:lsdException w:name="List Table 5 Dark Accent 6" w:uiPriority="50"/>
     <w:lsdException w:name="List Table 6 Colorful Accent 6" w:uiPriority="51"/>
     <w:lsdException w:name="List Table 7 Colorful Accent 6" w:uiPriority="52"/>
-    <w:lsdException w:name="Mention" w:semiHidden="1" w:unhideWhenUsed="1"/>
-    <w:lsdException w:name="Smart Hyperlink" w:semiHidden="1" w:unhideWhenUsed="1"/>
-    <w:lsdException w:name="Hashtag" w:semiHidden="1" w:unhideWhenUsed="1"/>
-    <w:lsdException w:name="Unresolved Mention" w:semiHidden="1" w:unhideWhenUsed="1"/>
   </w:latentStyles>
-  <w:style w:type="paragraph" w:default="1" w:styleId="Standard">
+  <w:style w:type="paragraph" w:default="1" w:styleId="Normal">
     <w:name w:val="Normal"/>
     <w:qFormat/>
   </w:style>
-  <w:style w:type="character" w:default="1" w:styleId="Absatz-Standardschriftart">
+  <w:style w:type="character" w:default="1" w:styleId="Policepardfaut">
     <w:name w:val="Default Paragraph Font"/>
     <w:uiPriority w:val="1"/>
     <w:semiHidden/>
     <w:unhideWhenUsed/>
   </w:style>
-  <w:style w:type="table" w:default="1" w:styleId="NormaleTabelle">
+  <w:style w:type="table" w:default="1" w:styleId="TableauNormal">
     <w:name w:val="Normal Table"/>
     <w:uiPriority w:val="99"/>
     <w:semiHidden/>
@@ -6242,7 +6008,7 @@
       </w:tblCellMar>
     </w:tblPr>
   </w:style>
-  <w:style w:type="numbering" w:default="1" w:styleId="KeineListe">
+  <w:style w:type="numbering" w:default="1" w:styleId="Aucuneliste">
     <w:name w:val="No List"/>
     <w:uiPriority w:val="99"/>
     <w:semiHidden/>
@@ -6272,9 +6038,9 @@
     <w:name w:val="7FB91316EACE4F668FC483BDB0A7178F"/>
     <w:rsid w:val="00CC4FB2"/>
   </w:style>
-  <w:style w:type="character" w:styleId="Platzhaltertext">
+  <w:style w:type="character" w:styleId="Textedelespacerserv">
     <w:name w:val="Placeholder Text"/>
-    <w:basedOn w:val="Absatz-Standardschriftart"/>
+    <w:basedOn w:val="Policepardfaut"/>
     <w:uiPriority w:val="99"/>
     <w:semiHidden/>
     <w:rsid w:val="00CC4FB2"/>
@@ -6304,7 +6070,7 @@
 </file>
 
 <file path=word/glossary/webSettings.xml><?xml version="1.0" encoding="utf-8"?>
-<w:webSettings xmlns:mc="http://schemas.openxmlformats.org/markup-compatibility/2006" xmlns:r="http://schemas.openxmlformats.org/officeDocument/2006/relationships" xmlns:w="http://schemas.openxmlformats.org/wordprocessingml/2006/main" xmlns:w14="http://schemas.microsoft.com/office/word/2010/wordml" xmlns:w15="http://schemas.microsoft.com/office/word/2012/wordml" xmlns:w16cid="http://schemas.microsoft.com/office/word/2016/wordml/cid" xmlns:w16se="http://schemas.microsoft.com/office/word/2015/wordml/symex" mc:Ignorable="w14 w15 w16se w16cid">
+<w:webSettings xmlns:mc="http://schemas.openxmlformats.org/markup-compatibility/2006" xmlns:r="http://schemas.openxmlformats.org/officeDocument/2006/relationships" xmlns:w="http://schemas.openxmlformats.org/wordprocessingml/2006/main" xmlns:w14="http://schemas.microsoft.com/office/word/2010/wordml" xmlns:w15="http://schemas.microsoft.com/office/word/2012/wordml" mc:Ignorable="w14 w15">
   <w:optimizeForBrowser/>
   <w:allowPNG/>
 </w:webSettings>
@@ -6734,7 +6500,7 @@
 </file>
 
 <file path=customXml/itemProps2.xml><?xml version="1.0" encoding="utf-8"?>
-<ds:datastoreItem xmlns:ds="http://schemas.openxmlformats.org/officeDocument/2006/customXml" ds:itemID="{4EAD646C-3A5A-4885-9F83-2168E82B0C99}">
+<ds:datastoreItem xmlns:ds="http://schemas.openxmlformats.org/officeDocument/2006/customXml" ds:itemID="{5C038DFB-EC59-4C8B-BDB9-2A4885F6C92F}">
   <ds:schemaRefs>
     <ds:schemaRef ds:uri="http://schemas.openxmlformats.org/officeDocument/2006/bibliography"/>
   </ds:schemaRefs>

</xml_diff>